<commit_message>
update documentation and boss class
</commit_message>
<xml_diff>
--- a/Milestone 2/TGD3351 - Milestone 2.docx
+++ b/Milestone 2/TGD3351 - Milestone 2.docx
@@ -254,7 +254,7 @@
               </wp:anchor>
             </w:drawing>
           </mc:Choice>
-          <mc:Fallback xmlns:w16cid="http://schemas.microsoft.com/office/word/2016/wordml/cid" xmlns:am3d="http://schemas.microsoft.com/office/drawing/2017/model3d" xmlns:aink="http://schemas.microsoft.com/office/drawing/2016/ink" xmlns:cx8="http://schemas.microsoft.com/office/drawing/2016/5/14/chartex" xmlns:cx7="http://schemas.microsoft.com/office/drawing/2016/5/13/chartex" xmlns:cx6="http://schemas.microsoft.com/office/drawing/2016/5/12/chartex" xmlns:cx5="http://schemas.microsoft.com/office/drawing/2016/5/11/chartex" xmlns:cx4="http://schemas.microsoft.com/office/drawing/2016/5/10/chartex" xmlns:cx3="http://schemas.microsoft.com/office/drawing/2016/5/9/chartex" xmlns:cx2="http://schemas.microsoft.com/office/drawing/2015/10/21/chartex" xmlns:cx1="http://schemas.microsoft.com/office/drawing/2015/9/8/chartex">
+          <mc:Fallback xmlns:cx1="http://schemas.microsoft.com/office/drawing/2015/9/8/chartex" xmlns:cx2="http://schemas.microsoft.com/office/drawing/2015/10/21/chartex" xmlns:cx3="http://schemas.microsoft.com/office/drawing/2016/5/9/chartex" xmlns:cx4="http://schemas.microsoft.com/office/drawing/2016/5/10/chartex" xmlns:cx5="http://schemas.microsoft.com/office/drawing/2016/5/11/chartex" xmlns:cx6="http://schemas.microsoft.com/office/drawing/2016/5/12/chartex" xmlns:cx7="http://schemas.microsoft.com/office/drawing/2016/5/13/chartex" xmlns:cx8="http://schemas.microsoft.com/office/drawing/2016/5/14/chartex" xmlns:aink="http://schemas.microsoft.com/office/drawing/2016/ink" xmlns:am3d="http://schemas.microsoft.com/office/drawing/2017/model3d" xmlns:w16cid="http://schemas.microsoft.com/office/word/2016/wordml/cid">
             <w:pict>
               <v:group w14:anchorId="7E2A420F" id="Group 149" o:spid="_x0000_s1026" style="position:absolute;margin-left:8.25pt;margin-top:7.5pt;width:580.5pt;height:122.25pt;z-index:251659264;mso-position-horizontal-relative:page;mso-position-vertical-relative:top-margin-area" coordorigin="" coordsize="73152,12161" o:gfxdata="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">
                 <v:shape id="Rectangle 51" o:spid="_x0000_s1027" style="position:absolute;width:73152;height:11303;visibility:visible;mso-wrap-style:square;v-text-anchor:middle" coordsize="7312660,1129665" o:gfxdata="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" path="m,l7312660,r,1129665l3619500,733425,,1091565,,xe" fillcolor="#4f81bd [3204]" stroked="f" strokeweight="2pt">
@@ -878,13 +878,40 @@
     <w:p>
       <w:pPr>
         <w:pStyle w:val="ListParagraph"/>
-        <w:numPr>
-          <w:ilvl w:val="1"/>
-          <w:numId w:val="8"/>
-        </w:numPr>
-      </w:pPr>
-      <w:r>
-        <w:t>Finite state machine (dodge bullet, normal attack, fast attack)</w:t>
+        <w:jc w:val="both"/>
+      </w:pPr>
+      <w:r>
+        <w:t xml:space="preserve">We have implemented finite state machines on boss where the boss has 3 states which are avoid, attack, </w:t>
+      </w:r>
+      <w:proofErr w:type="spellStart"/>
+      <w:r>
+        <w:t>attack_faster</w:t>
+      </w:r>
+      <w:proofErr w:type="spellEnd"/>
+      <w:r>
+        <w:t xml:space="preserve">. Boss will enter avoid state when the player starts firing. Boss will move to left or right depends on the player position. Boss will enter attack state after player stops firing. In this state, boss will move towards to the player and fire towards the player if the player is within line of sight at fire rate of 150 milliseconds. Boss will enter </w:t>
+      </w:r>
+      <w:proofErr w:type="spellStart"/>
+      <w:r>
+        <w:t>attack_faster</w:t>
+      </w:r>
+      <w:proofErr w:type="spellEnd"/>
+      <w:r>
+        <w:t xml:space="preserve"> state once the life is less than 30% and the boss is in attack state</w:t>
+      </w:r>
+      <w:r>
+        <w:t xml:space="preserve"> at fire rate of 75 milliseconds</w:t>
+      </w:r>
+      <w:r>
+        <w:t>.</w:t>
+      </w:r>
+      <w:r>
+        <w:t xml:space="preserve"> Currently, boss will stay in avoid state if the player keeps firing, we plan to change the state to attack if the player fires for more than 10 seconds.</w:t>
+      </w:r>
+      <w:bookmarkStart w:id="1" w:name="_GoBack"/>
+      <w:bookmarkEnd w:id="1"/>
+      <w:r>
+        <w:t xml:space="preserve"> </w:t>
       </w:r>
     </w:p>
     <w:p>
@@ -1005,6 +1032,30 @@
         <w:t>Coding</w:t>
       </w:r>
     </w:p>
+    <w:p>
+      <w:pPr>
+        <w:pStyle w:val="ListParagraph"/>
+        <w:numPr>
+          <w:ilvl w:val="0"/>
+          <w:numId w:val="9"/>
+        </w:numPr>
+      </w:pPr>
+      <w:r>
+        <w:t>Pattern Movement</w:t>
+      </w:r>
+    </w:p>
+    <w:p>
+      <w:pPr>
+        <w:pStyle w:val="ListParagraph"/>
+        <w:numPr>
+          <w:ilvl w:val="0"/>
+          <w:numId w:val="9"/>
+        </w:numPr>
+      </w:pPr>
+      <w:r>
+        <w:t>User Interface (UI)</w:t>
+      </w:r>
+    </w:p>
     <w:p/>
     <w:p>
       <w:pPr>
@@ -1022,8 +1073,8 @@
           <w:numId w:val="5"/>
         </w:numPr>
       </w:pPr>
-      <w:bookmarkStart w:id="1" w:name="_qx04lxnungpj" w:colFirst="0" w:colLast="0"/>
-      <w:bookmarkEnd w:id="1"/>
+      <w:bookmarkStart w:id="2" w:name="_qx04lxnungpj" w:colFirst="0" w:colLast="0"/>
+      <w:bookmarkEnd w:id="2"/>
       <w:r>
         <w:t>Draft report for milestone 2</w:t>
       </w:r>
@@ -1085,8 +1136,6 @@
           <w:szCs w:val="40"/>
         </w:rPr>
       </w:pPr>
-      <w:bookmarkStart w:id="2" w:name="_GoBack"/>
-      <w:bookmarkEnd w:id="2"/>
       <w:r>
         <w:br w:type="page"/>
       </w:r>
@@ -1229,6 +1278,92 @@
 <file path=word/numbering.xml><?xml version="1.0" encoding="utf-8"?>
 <w:numbering xmlns:wpc="http://schemas.microsoft.com/office/word/2010/wordprocessingCanvas" xmlns:cx="http://schemas.microsoft.com/office/drawing/2014/chartex" xmlns:mc="http://schemas.openxmlformats.org/markup-compatibility/2006" xmlns:o="urn:schemas-microsoft-com:office:office" xmlns:r="http://schemas.openxmlformats.org/officeDocument/2006/relationships" xmlns:m="http://schemas.openxmlformats.org/officeDocument/2006/math" xmlns:v="urn:schemas-microsoft-com:vml" xmlns:wp14="http://schemas.microsoft.com/office/word/2010/wordprocessingDrawing" xmlns:wp="http://schemas.openxmlformats.org/drawingml/2006/wordprocessingDrawing" xmlns:w10="urn:schemas-microsoft-com:office:word" xmlns:w="http://schemas.openxmlformats.org/wordprocessingml/2006/main" xmlns:w14="http://schemas.microsoft.com/office/word/2010/wordml" xmlns:w15="http://schemas.microsoft.com/office/word/2012/wordml" xmlns:w16se="http://schemas.microsoft.com/office/word/2015/wordml/symex" xmlns:wpg="http://schemas.microsoft.com/office/word/2010/wordprocessingGroup" xmlns:wpi="http://schemas.microsoft.com/office/word/2010/wordprocessingInk" xmlns:wne="http://schemas.microsoft.com/office/word/2006/wordml" xmlns:wps="http://schemas.microsoft.com/office/word/2010/wordprocessingShape" mc:Ignorable="w14 w15 w16se wp14">
   <w:abstractNum w:abstractNumId="0" w15:restartNumberingAfterBreak="0">
+    <w:nsid w:val="1B0B3E2E"/>
+    <w:multiLevelType w:val="hybridMultilevel"/>
+    <w:tmpl w:val="61E0544E"/>
+    <w:lvl w:ilvl="0" w:tplc="4409000F">
+      <w:start w:val="1"/>
+      <w:numFmt w:val="decimal"/>
+      <w:lvlText w:val="%1."/>
+      <w:lvlJc w:val="left"/>
+      <w:pPr>
+        <w:ind w:left="720" w:hanging="360"/>
+      </w:pPr>
+    </w:lvl>
+    <w:lvl w:ilvl="1" w:tplc="44090019" w:tentative="1">
+      <w:start w:val="1"/>
+      <w:numFmt w:val="lowerLetter"/>
+      <w:lvlText w:val="%2."/>
+      <w:lvlJc w:val="left"/>
+      <w:pPr>
+        <w:ind w:left="1440" w:hanging="360"/>
+      </w:pPr>
+    </w:lvl>
+    <w:lvl w:ilvl="2" w:tplc="4409001B" w:tentative="1">
+      <w:start w:val="1"/>
+      <w:numFmt w:val="lowerRoman"/>
+      <w:lvlText w:val="%3."/>
+      <w:lvlJc w:val="right"/>
+      <w:pPr>
+        <w:ind w:left="2160" w:hanging="180"/>
+      </w:pPr>
+    </w:lvl>
+    <w:lvl w:ilvl="3" w:tplc="4409000F" w:tentative="1">
+      <w:start w:val="1"/>
+      <w:numFmt w:val="decimal"/>
+      <w:lvlText w:val="%4."/>
+      <w:lvlJc w:val="left"/>
+      <w:pPr>
+        <w:ind w:left="2880" w:hanging="360"/>
+      </w:pPr>
+    </w:lvl>
+    <w:lvl w:ilvl="4" w:tplc="44090019" w:tentative="1">
+      <w:start w:val="1"/>
+      <w:numFmt w:val="lowerLetter"/>
+      <w:lvlText w:val="%5."/>
+      <w:lvlJc w:val="left"/>
+      <w:pPr>
+        <w:ind w:left="3600" w:hanging="360"/>
+      </w:pPr>
+    </w:lvl>
+    <w:lvl w:ilvl="5" w:tplc="4409001B" w:tentative="1">
+      <w:start w:val="1"/>
+      <w:numFmt w:val="lowerRoman"/>
+      <w:lvlText w:val="%6."/>
+      <w:lvlJc w:val="right"/>
+      <w:pPr>
+        <w:ind w:left="4320" w:hanging="180"/>
+      </w:pPr>
+    </w:lvl>
+    <w:lvl w:ilvl="6" w:tplc="4409000F" w:tentative="1">
+      <w:start w:val="1"/>
+      <w:numFmt w:val="decimal"/>
+      <w:lvlText w:val="%7."/>
+      <w:lvlJc w:val="left"/>
+      <w:pPr>
+        <w:ind w:left="5040" w:hanging="360"/>
+      </w:pPr>
+    </w:lvl>
+    <w:lvl w:ilvl="7" w:tplc="44090019" w:tentative="1">
+      <w:start w:val="1"/>
+      <w:numFmt w:val="lowerLetter"/>
+      <w:lvlText w:val="%8."/>
+      <w:lvlJc w:val="left"/>
+      <w:pPr>
+        <w:ind w:left="5760" w:hanging="360"/>
+      </w:pPr>
+    </w:lvl>
+    <w:lvl w:ilvl="8" w:tplc="4409001B" w:tentative="1">
+      <w:start w:val="1"/>
+      <w:numFmt w:val="lowerRoman"/>
+      <w:lvlText w:val="%9."/>
+      <w:lvlJc w:val="right"/>
+      <w:pPr>
+        <w:ind w:left="6480" w:hanging="180"/>
+      </w:pPr>
+    </w:lvl>
+  </w:abstractNum>
+  <w:abstractNum w:abstractNumId="1" w15:restartNumberingAfterBreak="0">
     <w:nsid w:val="2FC00481"/>
     <w:multiLevelType w:val="hybridMultilevel"/>
     <w:tmpl w:val="0B6C86DE"/>
@@ -1317,7 +1452,7 @@
       </w:pPr>
     </w:lvl>
   </w:abstractNum>
-  <w:abstractNum w:abstractNumId="1" w15:restartNumberingAfterBreak="0">
+  <w:abstractNum w:abstractNumId="2" w15:restartNumberingAfterBreak="0">
     <w:nsid w:val="47206C80"/>
     <w:multiLevelType w:val="hybridMultilevel"/>
     <w:tmpl w:val="0AE2CC62"/>
@@ -1406,7 +1541,7 @@
       </w:pPr>
     </w:lvl>
   </w:abstractNum>
-  <w:abstractNum w:abstractNumId="2" w15:restartNumberingAfterBreak="0">
+  <w:abstractNum w:abstractNumId="3" w15:restartNumberingAfterBreak="0">
     <w:nsid w:val="4D8A6116"/>
     <w:multiLevelType w:val="hybridMultilevel"/>
     <w:tmpl w:val="B7B890DC"/>
@@ -1492,7 +1627,7 @@
       </w:pPr>
     </w:lvl>
   </w:abstractNum>
-  <w:abstractNum w:abstractNumId="3" w15:restartNumberingAfterBreak="0">
+  <w:abstractNum w:abstractNumId="4" w15:restartNumberingAfterBreak="0">
     <w:nsid w:val="638A033D"/>
     <w:multiLevelType w:val="hybridMultilevel"/>
     <w:tmpl w:val="F3D49DDC"/>
@@ -1578,7 +1713,7 @@
       </w:pPr>
     </w:lvl>
   </w:abstractNum>
-  <w:abstractNum w:abstractNumId="4" w15:restartNumberingAfterBreak="0">
+  <w:abstractNum w:abstractNumId="5" w15:restartNumberingAfterBreak="0">
     <w:nsid w:val="64F26439"/>
     <w:multiLevelType w:val="multilevel"/>
     <w:tmpl w:val="65923154"/>
@@ -1691,7 +1826,7 @@
       </w:rPr>
     </w:lvl>
   </w:abstractNum>
-  <w:abstractNum w:abstractNumId="5" w15:restartNumberingAfterBreak="0">
+  <w:abstractNum w:abstractNumId="6" w15:restartNumberingAfterBreak="0">
     <w:nsid w:val="6D2A2469"/>
     <w:multiLevelType w:val="hybridMultilevel"/>
     <w:tmpl w:val="237E0866"/>
@@ -1777,7 +1912,7 @@
       </w:pPr>
     </w:lvl>
   </w:abstractNum>
-  <w:abstractNum w:abstractNumId="6" w15:restartNumberingAfterBreak="0">
+  <w:abstractNum w:abstractNumId="7" w15:restartNumberingAfterBreak="0">
     <w:nsid w:val="6EB26B1F"/>
     <w:multiLevelType w:val="hybridMultilevel"/>
     <w:tmpl w:val="618E1DBE"/>
@@ -1866,7 +2001,7 @@
       </w:pPr>
     </w:lvl>
   </w:abstractNum>
-  <w:abstractNum w:abstractNumId="7" w15:restartNumberingAfterBreak="0">
+  <w:abstractNum w:abstractNumId="8" w15:restartNumberingAfterBreak="0">
     <w:nsid w:val="77D910D1"/>
     <w:multiLevelType w:val="hybridMultilevel"/>
     <w:tmpl w:val="143EE788"/>
@@ -1956,28 +2091,31 @@
     </w:lvl>
   </w:abstractNum>
   <w:num w:numId="1">
+    <w:abstractNumId w:val="5"/>
+  </w:num>
+  <w:num w:numId="2">
     <w:abstractNumId w:val="4"/>
   </w:num>
-  <w:num w:numId="2">
+  <w:num w:numId="3">
+    <w:abstractNumId w:val="7"/>
+  </w:num>
+  <w:num w:numId="4">
+    <w:abstractNumId w:val="6"/>
+  </w:num>
+  <w:num w:numId="5">
+    <w:abstractNumId w:val="2"/>
+  </w:num>
+  <w:num w:numId="6">
     <w:abstractNumId w:val="3"/>
   </w:num>
-  <w:num w:numId="3">
-    <w:abstractNumId w:val="6"/>
-  </w:num>
-  <w:num w:numId="4">
-    <w:abstractNumId w:val="5"/>
-  </w:num>
-  <w:num w:numId="5">
+  <w:num w:numId="7">
     <w:abstractNumId w:val="1"/>
   </w:num>
-  <w:num w:numId="6">
-    <w:abstractNumId w:val="2"/>
+  <w:num w:numId="8">
+    <w:abstractNumId w:val="8"/>
   </w:num>
-  <w:num w:numId="7">
+  <w:num w:numId="9">
     <w:abstractNumId w:val="0"/>
-  </w:num>
-  <w:num w:numId="8">
-    <w:abstractNumId w:val="7"/>
   </w:num>
 </w:numbering>
 </file>

</xml_diff>